<commit_message>
💬 fix: modify description
</commit_message>
<xml_diff>
--- a/docs/软件课程设计报告.docx
+++ b/docs/软件课程设计报告.docx
@@ -452,7 +452,6 @@
           <w:b w:val="0"/>
         </w:rPr>
       </w:pPr>
-      <w:bookmarkStart w:id="0" w:name="_GoBack"/>
     </w:p>
     <w:p>
       <w:pPr>
@@ -463,8 +462,7 @@
           <w:szCs w:val="56"/>
         </w:rPr>
       </w:pPr>
-      <w:bookmarkStart w:id="1" w:name="_Toc535273226"/>
-      <w:bookmarkEnd w:id="0"/>
+      <w:bookmarkStart w:id="0" w:name="_Toc535273226"/>
       <w:r>
         <w:rPr>
           <w:rFonts w:ascii="SimHei" w:eastAsia="SimHei" w:hAnsi="SimHei" w:hint="eastAsia"/>
@@ -473,7 +471,7 @@
         </w:rPr>
         <w:t>《软件课程设计》报告</w:t>
       </w:r>
-      <w:bookmarkEnd w:id="1"/>
+      <w:bookmarkEnd w:id="0"/>
     </w:p>
     <w:p/>
     <w:p/>
@@ -596,9 +594,17 @@
       </w:r>
     </w:p>
     <w:p/>
-    <w:bookmarkStart w:id="2" w:name="_Toc535273227" w:displacedByCustomXml="next"/>
+    <w:bookmarkStart w:id="1" w:name="_Toc535273227" w:displacedByCustomXml="next"/>
     <w:sdt>
       <w:sdtPr>
+        <w:rPr>
+          <w:rFonts w:asciiTheme="minorHAnsi" w:eastAsiaTheme="minorEastAsia" w:hAnsiTheme="minorHAnsi"/>
+          <w:b w:val="0"/>
+          <w:bCs w:val="0"/>
+          <w:kern w:val="0"/>
+          <w:sz w:val="24"/>
+          <w:szCs w:val="24"/>
+        </w:rPr>
         <w:id w:val="-1186435443"/>
         <w:docPartObj>
           <w:docPartGallery w:val="Table of Contents"/>
@@ -607,20 +613,13 @@
       </w:sdtPr>
       <w:sdtEndPr>
         <w:rPr>
-          <w:rFonts w:asciiTheme="minorHAnsi" w:eastAsiaTheme="minorEastAsia" w:hAnsiTheme="minorHAnsi"/>
           <w:noProof/>
-          <w:kern w:val="0"/>
-          <w:sz w:val="24"/>
-          <w:szCs w:val="24"/>
         </w:rPr>
       </w:sdtEndPr>
       <w:sdtContent>
         <w:p>
           <w:pPr>
             <w:pStyle w:val="Heading1"/>
-            <w:rPr>
-              <w:rFonts w:hint="eastAsia"/>
-            </w:rPr>
           </w:pPr>
           <w:r>
             <w:rPr>
@@ -628,7 +627,7 @@
             </w:rPr>
             <w:t>目录</w:t>
           </w:r>
-          <w:bookmarkEnd w:id="2"/>
+          <w:bookmarkEnd w:id="1"/>
         </w:p>
         <w:p>
           <w:pPr>
@@ -2489,7 +2488,7 @@
       <w:pPr>
         <w:pStyle w:val="Heading1"/>
       </w:pPr>
-      <w:bookmarkStart w:id="3" w:name="_Toc535273228"/>
+      <w:bookmarkStart w:id="2" w:name="_Toc535273228"/>
       <w:r>
         <w:rPr>
           <w:rFonts w:hint="eastAsia"/>
@@ -2518,21 +2517,21 @@
         </w:rPr>
         <w:t>说明报告</w:t>
       </w:r>
+      <w:bookmarkEnd w:id="2"/>
+    </w:p>
+    <w:p/>
+    <w:p>
+      <w:pPr>
+        <w:pStyle w:val="Heading2"/>
+      </w:pPr>
+      <w:bookmarkStart w:id="3" w:name="_Toc535273229"/>
+      <w:r>
+        <w:rPr>
+          <w:rFonts w:hint="eastAsia"/>
+        </w:rPr>
+        <w:t>需求规定：</w:t>
+      </w:r>
       <w:bookmarkEnd w:id="3"/>
-    </w:p>
-    <w:p/>
-    <w:p>
-      <w:pPr>
-        <w:pStyle w:val="Heading2"/>
-      </w:pPr>
-      <w:bookmarkStart w:id="4" w:name="_Toc535273229"/>
-      <w:r>
-        <w:rPr>
-          <w:rFonts w:hint="eastAsia"/>
-        </w:rPr>
-        <w:t>需求规定：</w:t>
-      </w:r>
-      <w:bookmarkEnd w:id="4"/>
     </w:p>
     <w:p>
       <w:pPr>
@@ -2598,53 +2597,53 @@
       <w:pPr>
         <w:pStyle w:val="Heading2"/>
       </w:pPr>
-      <w:bookmarkStart w:id="5" w:name="_Toc535273230"/>
+      <w:bookmarkStart w:id="4" w:name="_Toc535273230"/>
       <w:r>
         <w:rPr>
           <w:rFonts w:hint="eastAsia"/>
         </w:rPr>
         <w:t>运行环境：</w:t>
       </w:r>
+      <w:bookmarkEnd w:id="4"/>
+    </w:p>
+    <w:p>
+      <w:r>
+        <w:rPr>
+          <w:rFonts w:hint="eastAsia"/>
+        </w:rPr>
+        <w:t>Java</w:t>
+      </w:r>
+      <w:r>
+        <w:t xml:space="preserve"> 11</w:t>
+      </w:r>
+      <w:r>
+        <w:rPr>
+          <w:rFonts w:hint="eastAsia"/>
+        </w:rPr>
+        <w:t>，macOS Mojave，</w:t>
+      </w:r>
+      <w:r>
+        <w:t>IntelliJ IDEA</w:t>
+      </w:r>
+    </w:p>
+    <w:p>
+      <w:pPr>
+        <w:pStyle w:val="Heading2"/>
+      </w:pPr>
+      <w:bookmarkStart w:id="5" w:name="_Toc535273231"/>
+      <w:r>
+        <w:rPr>
+          <w:rFonts w:hint="eastAsia"/>
+        </w:rPr>
+        <w:t>工程</w:t>
+      </w:r>
+      <w:r>
+        <w:rPr>
+          <w:rFonts w:hint="eastAsia"/>
+        </w:rPr>
+        <w:t>结构：</w:t>
+      </w:r>
       <w:bookmarkEnd w:id="5"/>
-    </w:p>
-    <w:p>
-      <w:r>
-        <w:rPr>
-          <w:rFonts w:hint="eastAsia"/>
-        </w:rPr>
-        <w:t>Java</w:t>
-      </w:r>
-      <w:r>
-        <w:t xml:space="preserve"> 11</w:t>
-      </w:r>
-      <w:r>
-        <w:rPr>
-          <w:rFonts w:hint="eastAsia"/>
-        </w:rPr>
-        <w:t>，macOS Mojave，</w:t>
-      </w:r>
-      <w:r>
-        <w:t>IntelliJ IDEA</w:t>
-      </w:r>
-    </w:p>
-    <w:p>
-      <w:pPr>
-        <w:pStyle w:val="Heading2"/>
-      </w:pPr>
-      <w:bookmarkStart w:id="6" w:name="_Toc535273231"/>
-      <w:r>
-        <w:rPr>
-          <w:rFonts w:hint="eastAsia"/>
-        </w:rPr>
-        <w:t>工程</w:t>
-      </w:r>
-      <w:r>
-        <w:rPr>
-          <w:rFonts w:hint="eastAsia"/>
-        </w:rPr>
-        <w:t>结构：</w:t>
-      </w:r>
-      <w:bookmarkEnd w:id="6"/>
     </w:p>
     <w:p>
       <w:r>
@@ -2735,7 +2734,7 @@
       <w:pPr>
         <w:pStyle w:val="Heading2"/>
       </w:pPr>
-      <w:bookmarkStart w:id="7" w:name="_Toc535273232"/>
+      <w:bookmarkStart w:id="6" w:name="_Toc535273232"/>
       <w:r>
         <w:rPr>
           <w:rFonts w:hint="eastAsia"/>
@@ -2743,7 +2742,7 @@
         <w:lastRenderedPageBreak/>
         <w:t>程序结构：</w:t>
       </w:r>
-      <w:bookmarkEnd w:id="7"/>
+      <w:bookmarkEnd w:id="6"/>
     </w:p>
     <w:p>
       <w:r>
@@ -2948,14 +2947,14 @@
       <w:pPr>
         <w:pStyle w:val="Heading2"/>
       </w:pPr>
-      <w:bookmarkStart w:id="8" w:name="_Toc535273233"/>
+      <w:bookmarkStart w:id="7" w:name="_Toc535273233"/>
       <w:r>
         <w:rPr>
           <w:rFonts w:hint="eastAsia"/>
         </w:rPr>
         <w:t>拓扑设计方案说明：</w:t>
       </w:r>
-      <w:bookmarkEnd w:id="8"/>
+      <w:bookmarkEnd w:id="7"/>
     </w:p>
     <w:p>
       <w:r>
@@ -3242,14 +3241,14 @@
       <w:pPr>
         <w:pStyle w:val="Heading2"/>
       </w:pPr>
-      <w:bookmarkStart w:id="9" w:name="_Toc535273234"/>
+      <w:bookmarkStart w:id="8" w:name="_Toc535273234"/>
       <w:r>
         <w:rPr>
           <w:rFonts w:hint="eastAsia"/>
         </w:rPr>
         <w:t>遍历算法设计说明：</w:t>
       </w:r>
-      <w:bookmarkEnd w:id="9"/>
+      <w:bookmarkEnd w:id="8"/>
     </w:p>
     <w:p>
       <w:pPr>
@@ -4245,14 +4244,14 @@
       <w:pPr>
         <w:pStyle w:val="Heading2"/>
       </w:pPr>
-      <w:bookmarkStart w:id="10" w:name="_Toc535273235"/>
+      <w:bookmarkStart w:id="9" w:name="_Toc535273235"/>
       <w:r>
         <w:rPr>
           <w:rFonts w:hint="eastAsia"/>
         </w:rPr>
         <w:t>导航设计算法说明：</w:t>
       </w:r>
-      <w:bookmarkEnd w:id="10"/>
+      <w:bookmarkEnd w:id="9"/>
     </w:p>
     <w:p>
       <w:pPr>
@@ -4263,7 +4262,7 @@
         </w:numPr>
       </w:pPr>
       <w:r>
-        <w:t>Dijkstra最短路径算法</w:t>
+        <w:t>最短路径算法</w:t>
       </w:r>
     </w:p>
     <w:p>
@@ -4286,6 +4285,8 @@
         </w:rPr>
         <w:t>，一步步逼近目标</w:t>
       </w:r>
+      <w:bookmarkStart w:id="10" w:name="_GoBack"/>
+      <w:bookmarkEnd w:id="10"/>
     </w:p>
     <w:p>
       <w:pPr>
@@ -8992,7 +8993,6 @@
     <w:p>
       <w:pPr>
         <w:rPr>
-          <w:rFonts w:hint="eastAsia"/>
           <w:b/>
         </w:rPr>
       </w:pPr>
@@ -9005,6 +9005,7 @@
       <w:r>
         <w:rPr>
           <w:b/>
+          <w:noProof/>
         </w:rPr>
         <w:drawing>
           <wp:inline distT="0" distB="0" distL="0" distR="0" wp14:anchorId="2C23749C" wp14:editId="625CFE87">
@@ -10199,11 +10200,6 @@
       </w:r>
     </w:p>
     <w:p>
-      <w:pPr>
-        <w:rPr>
-          <w:rFonts w:hint="eastAsia"/>
-        </w:rPr>
-      </w:pPr>
       <w:r>
         <w:rPr>
           <w:rFonts w:hint="eastAsia"/>
@@ -10753,6 +10749,11 @@
         <w:docPartUnique/>
       </w:docPartObj>
     </w:sdtPr>
+    <w:sdtEndPr>
+      <w:rPr>
+        <w:rStyle w:val="PageNumber"/>
+      </w:rPr>
+    </w:sdtEndPr>
     <w:sdtContent>
       <w:p>
         <w:pPr>
@@ -10805,6 +10806,11 @@
         <w:docPartUnique/>
       </w:docPartObj>
     </w:sdtPr>
+    <w:sdtEndPr>
+      <w:rPr>
+        <w:rStyle w:val="PageNumber"/>
+      </w:rPr>
+    </w:sdtEndPr>
     <w:sdtContent>
       <w:p>
         <w:pPr>
@@ -13805,7 +13811,7 @@
 </file>
 
 <file path=customXml/itemProps1.xml><?xml version="1.0" encoding="utf-8"?>
-<ds:datastoreItem xmlns:ds="http://schemas.openxmlformats.org/officeDocument/2006/customXml" ds:itemID="{8228AA7E-9C3B-7248-8E97-744838F51E22}">
+<ds:datastoreItem xmlns:ds="http://schemas.openxmlformats.org/officeDocument/2006/customXml" ds:itemID="{231A6DB4-0CEA-3641-8A3D-A035AF164298}">
   <ds:schemaRefs>
     <ds:schemaRef ds:uri="http://schemas.openxmlformats.org/officeDocument/2006/bibliography"/>
   </ds:schemaRefs>

</xml_diff>